<commit_message>
add three doc and modefy
</commit_message>
<xml_diff>
--- a/vs实用技巧/实用技巧.docx
+++ b/vs实用技巧/实用技巧.docx
@@ -100,17 +100,7 @@
           <w:szCs w:val="19"/>
           <w:shd w:val="clear" w:color="auto" w:fill="FFFFFF"/>
         </w:rPr>
-        <w:instrText>INCLUDEPICTURE \d "</w:instrText>
-      </w:r>
-      <w:r>
-        <w:rPr>
-          <w:rFonts w:ascii="微软雅黑" w:eastAsia="微软雅黑" w:hAnsi="微软雅黑" w:cs="微软雅黑" w:hint="eastAsia"/>
-          <w:color w:val="2D64B3"/>
-          <w:sz w:val="19"/>
-          <w:szCs w:val="19"/>
-          <w:shd w:val="clear" w:color="auto" w:fill="FFFFFF"/>
-        </w:rPr>
-        <w:instrText xml:space="preserve">https://imgsa.baidu.com/exp/w=500/sign=6edffd2eaec379317d688629dbc4b784/4d086e061d950a7b142771ec0bd162d9f2d3c983.jpg" \* MERGEFORMATINET </w:instrText>
+        <w:instrText xml:space="preserve">INCLUDEPICTURE \d "https://imgsa.baidu.com/exp/w=500/sign=6edffd2eaec379317d688629dbc4b784/4d086e061d950a7b142771ec0bd162d9f2d3c983.jpg" \* MERGEFORMATINET </w:instrText>
       </w:r>
       <w:r>
         <w:rPr>
@@ -203,23 +193,7 @@
             <w:kern w:val="0"/>
             <w:sz w:val="24"/>
           </w:rPr>
-          <w:t>Visual Studi</w:t>
-        </w:r>
-        <w:r>
-          <w:rPr>
-            <w:rFonts w:cs="Times New Roman" w:hint="eastAsia"/>
-            <w:kern w:val="0"/>
-            <w:sz w:val="24"/>
-          </w:rPr>
-          <w:t>o</w:t>
-        </w:r>
-        <w:r>
-          <w:rPr>
-            <w:rFonts w:cs="Times New Roman" w:hint="eastAsia"/>
-            <w:kern w:val="0"/>
-            <w:sz w:val="24"/>
-          </w:rPr>
-          <w:t xml:space="preserve"> </w:t>
+          <w:t xml:space="preserve">Visual Studio </w:t>
         </w:r>
         <w:r>
           <w:rPr>
@@ -237,8 +211,6 @@
         <w:widowControl/>
         <w:spacing w:beforeAutospacing="0" w:afterAutospacing="0"/>
       </w:pPr>
-      <w:bookmarkStart w:id="0" w:name="_GoBack"/>
-      <w:bookmarkEnd w:id="0"/>
     </w:p>
     <w:p>
       <w:pPr>
@@ -255,19 +227,7 @@
         <w:rPr>
           <w:rFonts w:hint="default"/>
         </w:rPr>
-        <w:t>跳到当前光标处（</w:t>
-      </w:r>
-      <w:r>
-        <w:rPr>
-          <w:rFonts w:hint="default"/>
-        </w:rPr>
-        <w:t>Ctrl+F10</w:t>
-      </w:r>
-      <w:r>
-        <w:rPr>
-          <w:rFonts w:hint="default"/>
-        </w:rPr>
-        <w:t>）</w:t>
+        <w:t>跳到当前光标处（Ctrl+F10）</w:t>
       </w:r>
     </w:p>
     <w:p>
@@ -298,10 +258,7 @@
         <w:t xml:space="preserve"> F10/F11</w:t>
       </w:r>
       <w:r>
-        <w:t>是合理的选择。然而</w:t>
-      </w:r>
-      <w:r>
-        <w:t>多数情况下，人们只想快速到达他们真正关心的代码处，这时候</w:t>
+        <w:t>是合理的选择。然而多数情况下，人们只想快速到达他们真正关心的代码处，这时候</w:t>
       </w:r>
       <w:r>
         <w:t>F10/F11</w:t>
@@ -405,10 +362,7 @@
         <w:br/>
       </w:r>
       <w:r>
-        <w:t>可以通过右击断点，然后在弹出菜单</w:t>
-      </w:r>
-      <w:r>
-        <w:t>上选择</w:t>
+        <w:t>可以通过右击断点，然后在弹出菜单上选择</w:t>
       </w:r>
       <w:r>
         <w:t>“Hit count…”</w:t>
@@ -548,19 +502,7 @@
         <w:rPr>
           <w:rFonts w:hint="default"/>
         </w:rPr>
-        <w:t>跟踪点</w:t>
-      </w:r>
-      <w:r>
-        <w:rPr>
-          <w:rFonts w:hint="default"/>
-        </w:rPr>
-        <w:t>—</w:t>
-      </w:r>
-      <w:r>
-        <w:rPr>
-          <w:rFonts w:hint="default"/>
-        </w:rPr>
-        <w:t>进入断点时的自定义操作</w:t>
+        <w:t>跟踪点—进入断点时的自定义操作</w:t>
       </w:r>
     </w:p>
     <w:p>
@@ -637,10 +579,7 @@
         <w:fldChar w:fldCharType="begin"/>
       </w:r>
       <w:r>
-        <w:instrText>INCLUDEPICTURE \d "http://pic001.cnblogs.com/images/2011/24634/2011030113123941.jpg" \* MERGEFORMA</w:instrText>
-      </w:r>
-      <w:r>
-        <w:instrText xml:space="preserve">TINET </w:instrText>
+        <w:instrText xml:space="preserve">INCLUDEPICTURE \d "http://pic001.cnblogs.com/images/2011/24634/2011030113123941.jpg" \* MERGEFORMATINET </w:instrText>
       </w:r>
       <w:r>
         <w:fldChar w:fldCharType="separate"/>
@@ -744,7 +683,7 @@
           <w:ilvl w:val="0"/>
           <w:numId w:val="2"/>
         </w:numPr>
-        <w:ind w:firstLineChars="200" w:firstLine="422"/>
+        <w:ind w:firstLine="422"/>
         <w:rPr>
           <w:rStyle w:val="a4"/>
         </w:rPr>
@@ -792,10 +731,7 @@
         <w:fldChar w:fldCharType="begin"/>
       </w:r>
       <w:r>
-        <w:instrText>INCLUDEPICTURE \d "</w:instrText>
-      </w:r>
-      <w:r>
-        <w:instrText xml:space="preserve">http://pic001.cnblogs.com/images/2011/24634/2011030113125868.jpg" \* MERGEFORMATINET </w:instrText>
+        <w:instrText xml:space="preserve">INCLUDEPICTURE \d "http://pic001.cnblogs.com/images/2011/24634/2011030113125868.jpg" \* MERGEFORMATINET </w:instrText>
       </w:r>
       <w:r>
         <w:fldChar w:fldCharType="separate"/>
@@ -930,10 +866,7 @@
         <w:ind w:firstLine="420"/>
       </w:pPr>
       <w:r>
-        <w:t>在上面例子中，我们设定一旦命中断点时就打印追踪信息。注意，</w:t>
-      </w:r>
-      <w:r>
-        <w:t>我们已经把局部变量</w:t>
+        <w:t>在上面例子中，我们设定一旦命中断点时就打印追踪信息。注意，我们已经把局部变量</w:t>
       </w:r>
       <w:r>
         <w:t>“x”</w:t>
@@ -1006,10 +939,7 @@
         <w:t>“</w:t>
       </w:r>
       <w:r>
-        <w:t>窗口里。这让</w:t>
-      </w:r>
-      <w:r>
-        <w:t>我们很容易看到程序的递归调用过程：</w:t>
+        <w:t>窗口里。这让我们很容易看到程序的递归调用过程：</w:t>
       </w:r>
     </w:p>
     <w:p>
@@ -1122,6 +1052,7 @@
           <w:ilvl w:val="0"/>
           <w:numId w:val="2"/>
         </w:numPr>
+        <w:ind w:firstLine="422"/>
         <w:rPr>
           <w:rStyle w:val="a4"/>
         </w:rPr>
@@ -1160,10 +1091,7 @@
         <w:ind w:firstLine="420"/>
       </w:pPr>
       <w:r>
-        <w:t>Visual</w:t>
-      </w:r>
-      <w:r>
-        <w:t xml:space="preserve"> Studio</w:t>
+        <w:t>Visual Studio</w:t>
       </w:r>
       <w:r>
         <w:t>中并没有这样的内置功能，但我们可以写一个自定义宏来实现，然后在命中跟踪点时调用该宏。这个的实现需要先打开</w:t>
@@ -1384,8 +1312,9 @@
           <w:shd w:val="clear" w:color="auto" w:fill="F7F7F7"/>
           <w:lang w:bidi="ar"/>
         </w:rPr>
-        <w:t>DTE.Wind</w:t>
-      </w:r>
+        <w:t>DTE.Windows.Item</w:t>
+      </w:r>
+      <w:proofErr w:type="spellEnd"/>
       <w:r>
         <w:rPr>
           <w:rFonts w:ascii="Courier New" w:eastAsia="宋体" w:hAnsi="Courier New" w:cs="Courier New"/>
@@ -1396,9 +1325,9 @@
           <w:shd w:val="clear" w:color="auto" w:fill="F7F7F7"/>
           <w:lang w:bidi="ar"/>
         </w:rPr>
-        <w:t>ows.Item</w:t>
-      </w:r>
-      <w:proofErr w:type="spellEnd"/>
+        <w:t>(</w:t>
+      </w:r>
+      <w:proofErr w:type="spellStart"/>
       <w:r>
         <w:rPr>
           <w:rFonts w:ascii="Courier New" w:eastAsia="宋体" w:hAnsi="Courier New" w:cs="Courier New"/>
@@ -1409,9 +1338,9 @@
           <w:shd w:val="clear" w:color="auto" w:fill="F7F7F7"/>
           <w:lang w:bidi="ar"/>
         </w:rPr>
-        <w:t>(</w:t>
-      </w:r>
-      <w:proofErr w:type="spellStart"/>
+        <w:t>EnvDTE.Constants.vsWindowKindOutput</w:t>
+      </w:r>
+      <w:proofErr w:type="spellEnd"/>
       <w:r>
         <w:rPr>
           <w:rFonts w:ascii="Courier New" w:eastAsia="宋体" w:hAnsi="Courier New" w:cs="Courier New"/>
@@ -1422,9 +1351,8 @@
           <w:shd w:val="clear" w:color="auto" w:fill="F7F7F7"/>
           <w:lang w:bidi="ar"/>
         </w:rPr>
-        <w:t>EnvDTE.Constants.vsWindowKindOutput</w:t>
-      </w:r>
-      <w:proofErr w:type="spellEnd"/>
+        <w:t>).Object</w:t>
+      </w:r>
       <w:r>
         <w:rPr>
           <w:rFonts w:ascii="Courier New" w:eastAsia="宋体" w:hAnsi="Courier New" w:cs="Courier New"/>
@@ -1435,7 +1363,7 @@
           <w:shd w:val="clear" w:color="auto" w:fill="F7F7F7"/>
           <w:lang w:bidi="ar"/>
         </w:rPr>
-        <w:t>).Object</w:t>
+        <w:br/>
       </w:r>
       <w:r>
         <w:rPr>
@@ -1448,7 +1376,9 @@
           <w:lang w:bidi="ar"/>
         </w:rPr>
         <w:br/>
-      </w:r>
+        <w:t xml:space="preserve">Dim </w:t>
+      </w:r>
+      <w:proofErr w:type="spellStart"/>
       <w:r>
         <w:rPr>
           <w:rFonts w:ascii="Courier New" w:eastAsia="宋体" w:hAnsi="Courier New" w:cs="Courier New"/>
@@ -1459,10 +1389,9 @@
           <w:shd w:val="clear" w:color="auto" w:fill="F7F7F7"/>
           <w:lang w:bidi="ar"/>
         </w:rPr>
-        <w:br/>
-        <w:t xml:space="preserve">Dim </w:t>
-      </w:r>
-      <w:proofErr w:type="spellStart"/>
+        <w:t>currentStackFrame</w:t>
+      </w:r>
+      <w:proofErr w:type="spellEnd"/>
       <w:r>
         <w:rPr>
           <w:rFonts w:ascii="Courier New" w:eastAsia="宋体" w:hAnsi="Courier New" w:cs="Courier New"/>
@@ -1473,9 +1402,9 @@
           <w:shd w:val="clear" w:color="auto" w:fill="F7F7F7"/>
           <w:lang w:bidi="ar"/>
         </w:rPr>
-        <w:t>currentStackFrame</w:t>
-      </w:r>
-      <w:proofErr w:type="spellEnd"/>
+        <w:t xml:space="preserve"> As </w:t>
+      </w:r>
+      <w:proofErr w:type="spellStart"/>
       <w:r>
         <w:rPr>
           <w:rFonts w:ascii="Courier New" w:eastAsia="宋体" w:hAnsi="Courier New" w:cs="Courier New"/>
@@ -1486,9 +1415,9 @@
           <w:shd w:val="clear" w:color="auto" w:fill="F7F7F7"/>
           <w:lang w:bidi="ar"/>
         </w:rPr>
-        <w:t xml:space="preserve"> As </w:t>
-      </w:r>
-      <w:proofErr w:type="spellStart"/>
+        <w:t>EnvDTE.StackFrame</w:t>
+      </w:r>
+      <w:proofErr w:type="spellEnd"/>
       <w:r>
         <w:rPr>
           <w:rFonts w:ascii="Courier New" w:eastAsia="宋体" w:hAnsi="Courier New" w:cs="Courier New"/>
@@ -1499,9 +1428,9 @@
           <w:shd w:val="clear" w:color="auto" w:fill="F7F7F7"/>
           <w:lang w:bidi="ar"/>
         </w:rPr>
-        <w:t>EnvDTE.StackFrame</w:t>
-      </w:r>
-      <w:proofErr w:type="spellEnd"/>
+        <w:br/>
+      </w:r>
+      <w:proofErr w:type="spellStart"/>
       <w:r>
         <w:rPr>
           <w:rFonts w:ascii="Courier New" w:eastAsia="宋体" w:hAnsi="Courier New" w:cs="Courier New"/>
@@ -1512,9 +1441,9 @@
           <w:shd w:val="clear" w:color="auto" w:fill="F7F7F7"/>
           <w:lang w:bidi="ar"/>
         </w:rPr>
-        <w:br/>
-      </w:r>
-      <w:proofErr w:type="spellStart"/>
+        <w:t>currentStackFrame</w:t>
+      </w:r>
+      <w:proofErr w:type="spellEnd"/>
       <w:r>
         <w:rPr>
           <w:rFonts w:ascii="Courier New" w:eastAsia="宋体" w:hAnsi="Courier New" w:cs="Courier New"/>
@@ -1525,9 +1454,9 @@
           <w:shd w:val="clear" w:color="auto" w:fill="F7F7F7"/>
           <w:lang w:bidi="ar"/>
         </w:rPr>
-        <w:t>currentStackFrame</w:t>
-      </w:r>
-      <w:proofErr w:type="spellEnd"/>
+        <w:t xml:space="preserve"> = </w:t>
+      </w:r>
+      <w:proofErr w:type="spellStart"/>
       <w:r>
         <w:rPr>
           <w:rFonts w:ascii="Courier New" w:eastAsia="宋体" w:hAnsi="Courier New" w:cs="Courier New"/>
@@ -1538,9 +1467,9 @@
           <w:shd w:val="clear" w:color="auto" w:fill="F7F7F7"/>
           <w:lang w:bidi="ar"/>
         </w:rPr>
-        <w:t xml:space="preserve"> = </w:t>
-      </w:r>
-      <w:proofErr w:type="spellStart"/>
+        <w:t>DTE.Debugger.CurrentStackFrame</w:t>
+      </w:r>
+      <w:proofErr w:type="spellEnd"/>
       <w:r>
         <w:rPr>
           <w:rFonts w:ascii="Courier New" w:eastAsia="宋体" w:hAnsi="Courier New" w:cs="Courier New"/>
@@ -1551,9 +1480,8 @@
           <w:shd w:val="clear" w:color="auto" w:fill="F7F7F7"/>
           <w:lang w:bidi="ar"/>
         </w:rPr>
-        <w:t>DTE.Debugger.CurrentStackFrame</w:t>
-      </w:r>
-      <w:proofErr w:type="spellEnd"/>
+        <w:br/>
+      </w:r>
       <w:r>
         <w:rPr>
           <w:rFonts w:ascii="Courier New" w:eastAsia="宋体" w:hAnsi="Courier New" w:cs="Courier New"/>
@@ -1566,6 +1494,7 @@
         </w:rPr>
         <w:br/>
       </w:r>
+      <w:proofErr w:type="spellStart"/>
       <w:r>
         <w:rPr>
           <w:rFonts w:ascii="Courier New" w:eastAsia="宋体" w:hAnsi="Courier New" w:cs="Courier New"/>
@@ -1576,9 +1505,9 @@
           <w:shd w:val="clear" w:color="auto" w:fill="F7F7F7"/>
           <w:lang w:bidi="ar"/>
         </w:rPr>
-        <w:br/>
-      </w:r>
-      <w:proofErr w:type="spellStart"/>
+        <w:t>outputWindow.ActivePane.OutputString</w:t>
+      </w:r>
+      <w:proofErr w:type="spellEnd"/>
       <w:r>
         <w:rPr>
           <w:rFonts w:ascii="Courier New" w:eastAsia="宋体" w:hAnsi="Courier New" w:cs="Courier New"/>
@@ -1589,9 +1518,9 @@
           <w:shd w:val="clear" w:color="auto" w:fill="F7F7F7"/>
           <w:lang w:bidi="ar"/>
         </w:rPr>
-        <w:t>outputWindow.ActivePane.OutputString</w:t>
-      </w:r>
-      <w:proofErr w:type="spellEnd"/>
+        <w:t xml:space="preserve">(“*Dumping Local Variables*” + </w:t>
+      </w:r>
+      <w:proofErr w:type="spellStart"/>
       <w:r>
         <w:rPr>
           <w:rFonts w:ascii="Courier New" w:eastAsia="宋体" w:hAnsi="Courier New" w:cs="Courier New"/>
@@ -1602,9 +1531,9 @@
           <w:shd w:val="clear" w:color="auto" w:fill="F7F7F7"/>
           <w:lang w:bidi="ar"/>
         </w:rPr>
-        <w:t xml:space="preserve">(“*Dumping Local Variables*” + </w:t>
-      </w:r>
-      <w:proofErr w:type="spellStart"/>
+        <w:t>vbCrLf</w:t>
+      </w:r>
+      <w:proofErr w:type="spellEnd"/>
       <w:r>
         <w:rPr>
           <w:rFonts w:ascii="Courier New" w:eastAsia="宋体" w:hAnsi="Courier New" w:cs="Courier New"/>
@@ -1615,9 +1544,8 @@
           <w:shd w:val="clear" w:color="auto" w:fill="F7F7F7"/>
           <w:lang w:bidi="ar"/>
         </w:rPr>
-        <w:t>vbCrLf</w:t>
-      </w:r>
-      <w:proofErr w:type="spellEnd"/>
+        <w:t>)</w:t>
+      </w:r>
       <w:r>
         <w:rPr>
           <w:rFonts w:ascii="Courier New" w:eastAsia="宋体" w:hAnsi="Courier New" w:cs="Courier New"/>
@@ -1628,8 +1556,10 @@
           <w:shd w:val="clear" w:color="auto" w:fill="F7F7F7"/>
           <w:lang w:bidi="ar"/>
         </w:rPr>
-        <w:t>)</w:t>
-      </w:r>
+        <w:br/>
+        <w:t xml:space="preserve">For Each </w:t>
+      </w:r>
+      <w:proofErr w:type="spellStart"/>
       <w:r>
         <w:rPr>
           <w:rFonts w:ascii="Courier New" w:eastAsia="宋体" w:hAnsi="Courier New" w:cs="Courier New"/>
@@ -1640,10 +1570,9 @@
           <w:shd w:val="clear" w:color="auto" w:fill="F7F7F7"/>
           <w:lang w:bidi="ar"/>
         </w:rPr>
-        <w:br/>
-        <w:t xml:space="preserve">For Each </w:t>
-      </w:r>
-      <w:proofErr w:type="spellStart"/>
+        <w:t>exp</w:t>
+      </w:r>
+      <w:proofErr w:type="spellEnd"/>
       <w:r>
         <w:rPr>
           <w:rFonts w:ascii="Courier New" w:eastAsia="宋体" w:hAnsi="Courier New" w:cs="Courier New"/>
@@ -1654,9 +1583,9 @@
           <w:shd w:val="clear" w:color="auto" w:fill="F7F7F7"/>
           <w:lang w:bidi="ar"/>
         </w:rPr>
-        <w:t>exp</w:t>
-      </w:r>
-      <w:proofErr w:type="spellEnd"/>
+        <w:t xml:space="preserve"> As </w:t>
+      </w:r>
+      <w:proofErr w:type="spellStart"/>
       <w:r>
         <w:rPr>
           <w:rFonts w:ascii="Courier New" w:eastAsia="宋体" w:hAnsi="Courier New" w:cs="Courier New"/>
@@ -1667,9 +1596,9 @@
           <w:shd w:val="clear" w:color="auto" w:fill="F7F7F7"/>
           <w:lang w:bidi="ar"/>
         </w:rPr>
-        <w:t xml:space="preserve"> As </w:t>
-      </w:r>
-      <w:proofErr w:type="spellStart"/>
+        <w:t>EnvDTE.Expression</w:t>
+      </w:r>
+      <w:proofErr w:type="spellEnd"/>
       <w:r>
         <w:rPr>
           <w:rFonts w:ascii="Courier New" w:eastAsia="宋体" w:hAnsi="Courier New" w:cs="Courier New"/>
@@ -1680,8 +1609,9 @@
           <w:shd w:val="clear" w:color="auto" w:fill="F7F7F7"/>
           <w:lang w:bidi="ar"/>
         </w:rPr>
-        <w:t>EnvDTE.Expressio</w:t>
-      </w:r>
+        <w:t xml:space="preserve"> In </w:t>
+      </w:r>
+      <w:proofErr w:type="spellStart"/>
       <w:r>
         <w:rPr>
           <w:rFonts w:ascii="Courier New" w:eastAsia="宋体" w:hAnsi="Courier New" w:cs="Courier New"/>
@@ -1692,7 +1622,7 @@
           <w:shd w:val="clear" w:color="auto" w:fill="F7F7F7"/>
           <w:lang w:bidi="ar"/>
         </w:rPr>
-        <w:t>n</w:t>
+        <w:t>currentStackFrame.Locals</w:t>
       </w:r>
       <w:proofErr w:type="spellEnd"/>
       <w:r>
@@ -1705,7 +1635,7 @@
           <w:shd w:val="clear" w:color="auto" w:fill="F7F7F7"/>
           <w:lang w:bidi="ar"/>
         </w:rPr>
-        <w:t xml:space="preserve"> In </w:t>
+        <w:br/>
       </w:r>
       <w:proofErr w:type="spellStart"/>
       <w:r>
@@ -1718,7 +1648,7 @@
           <w:shd w:val="clear" w:color="auto" w:fill="F7F7F7"/>
           <w:lang w:bidi="ar"/>
         </w:rPr>
-        <w:t>currentStackFrame.Locals</w:t>
+        <w:t>outputWindow.ActivePane.OutputString</w:t>
       </w:r>
       <w:proofErr w:type="spellEnd"/>
       <w:r>
@@ -1731,7 +1661,7 @@
           <w:shd w:val="clear" w:color="auto" w:fill="F7F7F7"/>
           <w:lang w:bidi="ar"/>
         </w:rPr>
-        <w:br/>
+        <w:t>(</w:t>
       </w:r>
       <w:proofErr w:type="spellStart"/>
       <w:r>
@@ -1744,7 +1674,7 @@
           <w:shd w:val="clear" w:color="auto" w:fill="F7F7F7"/>
           <w:lang w:bidi="ar"/>
         </w:rPr>
-        <w:t>outputWindow.ActivePane.OutputString</w:t>
+        <w:t>exp.Name</w:t>
       </w:r>
       <w:proofErr w:type="spellEnd"/>
       <w:r>
@@ -1757,7 +1687,7 @@
           <w:shd w:val="clear" w:color="auto" w:fill="F7F7F7"/>
           <w:lang w:bidi="ar"/>
         </w:rPr>
-        <w:t>(</w:t>
+        <w:t xml:space="preserve"> + ” = ” + </w:t>
       </w:r>
       <w:proofErr w:type="spellStart"/>
       <w:r>
@@ -1770,7 +1700,7 @@
           <w:shd w:val="clear" w:color="auto" w:fill="F7F7F7"/>
           <w:lang w:bidi="ar"/>
         </w:rPr>
-        <w:t>exp.Name</w:t>
+        <w:t>exp.Value.ToString</w:t>
       </w:r>
       <w:proofErr w:type="spellEnd"/>
       <w:r>
@@ -1783,7 +1713,7 @@
           <w:shd w:val="clear" w:color="auto" w:fill="F7F7F7"/>
           <w:lang w:bidi="ar"/>
         </w:rPr>
-        <w:t xml:space="preserve"> + ” = ” + </w:t>
+        <w:t xml:space="preserve">() + </w:t>
       </w:r>
       <w:proofErr w:type="spellStart"/>
       <w:r>
@@ -1796,7 +1726,7 @@
           <w:shd w:val="clear" w:color="auto" w:fill="F7F7F7"/>
           <w:lang w:bidi="ar"/>
         </w:rPr>
-        <w:t>exp.Value.ToString</w:t>
+        <w:t>vbCrLf</w:t>
       </w:r>
       <w:proofErr w:type="spellEnd"/>
       <w:r>
@@ -1809,9 +1739,8 @@
           <w:shd w:val="clear" w:color="auto" w:fill="F7F7F7"/>
           <w:lang w:bidi="ar"/>
         </w:rPr>
-        <w:t xml:space="preserve">() + </w:t>
-      </w:r>
-      <w:proofErr w:type="spellStart"/>
+        <w:t>)</w:t>
+      </w:r>
       <w:r>
         <w:rPr>
           <w:rFonts w:ascii="Courier New" w:eastAsia="宋体" w:hAnsi="Courier New" w:cs="Courier New"/>
@@ -1822,9 +1751,9 @@
           <w:shd w:val="clear" w:color="auto" w:fill="F7F7F7"/>
           <w:lang w:bidi="ar"/>
         </w:rPr>
-        <w:t>vbCrLf</w:t>
-      </w:r>
-      <w:proofErr w:type="spellEnd"/>
+        <w:br/>
+        <w:t>Next</w:t>
+      </w:r>
       <w:r>
         <w:rPr>
           <w:rFonts w:ascii="Courier New" w:eastAsia="宋体" w:hAnsi="Courier New" w:cs="Courier New"/>
@@ -1835,9 +1764,17 @@
           <w:shd w:val="clear" w:color="auto" w:fill="F7F7F7"/>
           <w:lang w:bidi="ar"/>
         </w:rPr>
-        <w:t>)</w:t>
-      </w:r>
-      <w:r>
+        <w:br/>
+        <w:t>End Sub</w:t>
+      </w:r>
+    </w:p>
+    <w:p>
+      <w:pPr>
+        <w:widowControl/>
+        <w:shd w:val="clear" w:color="auto" w:fill="F7F7F7"/>
+        <w:wordWrap w:val="0"/>
+        <w:spacing w:line="259" w:lineRule="atLeast"/>
+        <w:jc w:val="left"/>
         <w:rPr>
           <w:rFonts w:ascii="Courier New" w:eastAsia="宋体" w:hAnsi="Courier New" w:cs="Courier New"/>
           <w:color w:val="000000"/>
@@ -1847,39 +1784,6 @@
           <w:shd w:val="clear" w:color="auto" w:fill="F7F7F7"/>
           <w:lang w:bidi="ar"/>
         </w:rPr>
-        <w:br/>
-        <w:t>Next</w:t>
-      </w:r>
-      <w:r>
-        <w:rPr>
-          <w:rFonts w:ascii="Courier New" w:eastAsia="宋体" w:hAnsi="Courier New" w:cs="Courier New"/>
-          <w:color w:val="000000"/>
-          <w:kern w:val="0"/>
-          <w:sz w:val="14"/>
-          <w:szCs w:val="14"/>
-          <w:shd w:val="clear" w:color="auto" w:fill="F7F7F7"/>
-          <w:lang w:bidi="ar"/>
-        </w:rPr>
-        <w:br/>
-        <w:t>End Sub</w:t>
-      </w:r>
-    </w:p>
-    <w:p>
-      <w:pPr>
-        <w:widowControl/>
-        <w:shd w:val="clear" w:color="auto" w:fill="F7F7F7"/>
-        <w:wordWrap w:val="0"/>
-        <w:spacing w:line="259" w:lineRule="atLeast"/>
-        <w:jc w:val="left"/>
-        <w:rPr>
-          <w:rFonts w:ascii="Courier New" w:eastAsia="宋体" w:hAnsi="Courier New" w:cs="Courier New"/>
-          <w:color w:val="000000"/>
-          <w:kern w:val="0"/>
-          <w:sz w:val="14"/>
-          <w:szCs w:val="14"/>
-          <w:shd w:val="clear" w:color="auto" w:fill="F7F7F7"/>
-          <w:lang w:bidi="ar"/>
-        </w:rPr>
       </w:pPr>
     </w:p>
     <w:p>
@@ -1916,6 +1820,7 @@
           <w:ilvl w:val="0"/>
           <w:numId w:val="2"/>
         </w:numPr>
+        <w:ind w:firstLine="422"/>
         <w:rPr>
           <w:rStyle w:val="a4"/>
         </w:rPr>
@@ -1986,10 +1891,7 @@
         <w:fldChar w:fldCharType="begin"/>
       </w:r>
       <w:r>
-        <w:instrText>INCLUDEPICTURE \d "</w:instrText>
-      </w:r>
-      <w:r>
-        <w:instrText xml:space="preserve">http://pic001.cnblogs.com/images/2011/24634/2011030113135259.jpg" \* MERGEFORMATINET </w:instrText>
+        <w:instrText xml:space="preserve">INCLUDEPICTURE \d "http://pic001.cnblogs.com/images/2011/24634/2011030113135259.jpg" \* MERGEFORMATINET </w:instrText>
       </w:r>
       <w:r>
         <w:fldChar w:fldCharType="separate"/>
@@ -2265,10 +2167,7 @@
         <w:t>为了使程序能在命中跟踪点后仍继续运行，我们将继续选中</w:t>
       </w:r>
       <w:r>
-        <w:t>“cont</w:t>
-      </w:r>
-      <w:r>
-        <w:t>inue execution”</w:t>
+        <w:t>“continue execution”</w:t>
       </w:r>
       <w:r>
         <w:t>复选框。</w:t>
@@ -2287,6 +2186,7 @@
           <w:ilvl w:val="0"/>
           <w:numId w:val="2"/>
         </w:numPr>
+        <w:ind w:firstLine="422"/>
         <w:rPr>
           <w:rStyle w:val="a4"/>
         </w:rPr>
@@ -2433,25 +2333,7 @@
         <w:rPr>
           <w:rFonts w:hint="default"/>
         </w:rPr>
-        <w:t>VS</w:t>
-      </w:r>
-      <w:r>
-        <w:rPr>
-          <w:rFonts w:hint="default"/>
-        </w:rPr>
-        <w:t>调试</w:t>
-      </w:r>
-      <w:r>
-        <w:rPr>
-          <w:rFonts w:hint="default"/>
-        </w:rPr>
-        <w:t>main</w:t>
-      </w:r>
-      <w:r>
-        <w:rPr>
-          <w:rFonts w:hint="default"/>
-        </w:rPr>
-        <w:t>的参数</w:t>
+        <w:t>VS调试main的参数</w:t>
       </w:r>
     </w:p>
     <w:p>
@@ -2633,55 +2515,7 @@
           <w:u w:val="none"/>
           <w:shd w:val="clear" w:color="auto" w:fill="FFFFFF"/>
         </w:rPr>
-        <w:t>Vistual Stu</w:t>
-      </w:r>
-      <w:r>
-        <w:rPr>
-          <w:rStyle w:val="a7"/>
-          <w:rFonts w:ascii="微软雅黑" w:eastAsia="微软雅黑" w:hAnsi="微软雅黑" w:cs="微软雅黑" w:hint="eastAsia"/>
-          <w:color w:val="0099CC"/>
-          <w:sz w:val="18"/>
-          <w:szCs w:val="18"/>
-          <w:u w:val="none"/>
-          <w:shd w:val="clear" w:color="auto" w:fill="FFFFFF"/>
-        </w:rPr>
-        <w:t>dio</w:t>
-      </w:r>
-      <w:r>
-        <w:rPr>
-          <w:rStyle w:val="a7"/>
-          <w:rFonts w:ascii="微软雅黑" w:eastAsia="微软雅黑" w:hAnsi="微软雅黑" w:cs="微软雅黑" w:hint="eastAsia"/>
-          <w:color w:val="0099CC"/>
-          <w:sz w:val="18"/>
-          <w:szCs w:val="18"/>
-          <w:u w:val="none"/>
-          <w:shd w:val="clear" w:color="auto" w:fill="FFFFFF"/>
-        </w:rPr>
-        <w:t>原生开发的</w:t>
-      </w:r>
-      <w:r>
-        <w:rPr>
-          <w:rStyle w:val="a7"/>
-          <w:rFonts w:ascii="微软雅黑" w:eastAsia="微软雅黑" w:hAnsi="微软雅黑" w:cs="微软雅黑" w:hint="eastAsia"/>
-          <w:color w:val="0099CC"/>
-          <w:sz w:val="18"/>
-          <w:szCs w:val="18"/>
-          <w:u w:val="none"/>
-          <w:shd w:val="clear" w:color="auto" w:fill="FFFFFF"/>
-        </w:rPr>
-        <w:t>10</w:t>
-      </w:r>
-      <w:r>
-        <w:rPr>
-          <w:rStyle w:val="a7"/>
-          <w:rFonts w:ascii="微软雅黑" w:eastAsia="微软雅黑" w:hAnsi="微软雅黑" w:cs="微软雅黑" w:hint="eastAsia"/>
-          <w:color w:val="0099CC"/>
-          <w:sz w:val="18"/>
-          <w:szCs w:val="18"/>
-          <w:u w:val="none"/>
-          <w:shd w:val="clear" w:color="auto" w:fill="FFFFFF"/>
-        </w:rPr>
-        <w:t>个调试技巧</w:t>
+        <w:t>Vistual Studio原生开发的10个调试技巧</w:t>
       </w:r>
       <w:r>
         <w:rPr>
@@ -2722,10 +2556,7 @@
         </w:rPr>
       </w:pPr>
       <w:r>
-        <w:t>Watch</w:t>
-      </w:r>
-      <w:r>
-        <w:t>窗口中的伪变量</w:t>
+        <w:t>Watch窗口中的伪变量</w:t>
       </w:r>
     </w:p>
     <w:p>
@@ -3138,10 +2969,7 @@
         </w:rPr>
       </w:pPr>
       <w:r>
-        <w:t>符</w:t>
-      </w:r>
-      <w:r>
-        <w:t>合越界后查看堆对象</w:t>
+        <w:t>符合越界后查看堆对象</w:t>
       </w:r>
     </w:p>
     <w:p>
@@ -3258,14 +3086,7 @@
           <w:rFonts w:ascii="宋体" w:eastAsia="宋体" w:hAnsi="宋体" w:cs="宋体"/>
           <w:sz w:val="24"/>
         </w:rPr>
-        <w:instrText>INCLUDEPICTURE \d "</w:instrText>
-      </w:r>
-      <w:r>
-        <w:rPr>
-          <w:rFonts w:ascii="宋体" w:eastAsia="宋体" w:hAnsi="宋体" w:cs="宋体"/>
-          <w:sz w:val="24"/>
-        </w:rPr>
-        <w:instrText xml:space="preserve">http://jbcdn2.b0.upaiyun.com/2013/08/10jq04.png" \* MERGEFORMATINET </w:instrText>
+        <w:instrText xml:space="preserve">INCLUDEPICTURE \d "http://jbcdn2.b0.upaiyun.com/2013/08/10jq04.png" \* MERGEFORMATINET </w:instrText>
       </w:r>
       <w:r>
         <w:rPr>
@@ -3514,13 +3335,7 @@
         <w:rPr>
           <w:rFonts w:hint="eastAsia"/>
         </w:rPr>
-        <w:t>&lt;</w:t>
-      </w:r>
-      <w:r>
-        <w:rPr>
-          <w:rFonts w:hint="eastAsia"/>
-        </w:rPr>
-        <w:t>count&gt;</w:t>
+        <w:t>&lt;count&gt;</w:t>
       </w:r>
       <w:r>
         <w:rPr>
@@ -3660,13 +3475,7 @@
         <w:rPr>
           <w:rFonts w:hint="eastAsia"/>
         </w:rPr>
-        <w:t>。但是这种情况</w:t>
-      </w:r>
-      <w:r>
-        <w:rPr>
-          <w:rFonts w:hint="eastAsia"/>
-        </w:rPr>
-        <w:t>下，</w:t>
+        <w:t>。但是这种情况下，</w:t>
       </w:r>
       <w:r>
         <w:rPr>
@@ -3889,13 +3698,7 @@
         <w:rPr>
           <w:rFonts w:hint="eastAsia"/>
         </w:rPr>
-        <w:instrText>INCLUDEPICTURE \d "http://jbcdn2.b</w:instrText>
-      </w:r>
-      <w:r>
-        <w:rPr>
-          <w:rFonts w:hint="eastAsia"/>
-        </w:rPr>
-        <w:instrText xml:space="preserve">0.upaiyun.com/2013/08/10jq07.png" \* MERGEFORMATINET </w:instrText>
+        <w:instrText xml:space="preserve">INCLUDEPICTURE \d "http://jbcdn2.b0.upaiyun.com/2013/08/10jq07.png" \* MERGEFORMATINET </w:instrText>
       </w:r>
       <w:r>
         <w:rPr>
@@ -4460,13 +4263,7 @@
         <w:rPr>
           <w:rFonts w:hint="eastAsia"/>
         </w:rPr>
-        <w:t>改成了</w:t>
-      </w:r>
-      <w:r>
-        <w:rPr>
-          <w:rFonts w:hint="eastAsia"/>
-        </w:rPr>
-        <w:t>使用注册表设置。想要跳过一些函数，你需要在注册表里添加一些值（详情如下）：</w:t>
+        <w:t>改成了使用注册表设置。想要跳过一些函数，你需要在注册表里添加一些值（详情如下）：</w:t>
       </w:r>
     </w:p>
     <w:p>
@@ -4632,13 +4429,7 @@
         <w:rPr>
           <w:rFonts w:hint="eastAsia"/>
         </w:rPr>
-        <w:instrText>INCLUDEPICTURE \d "http://jbcdn2.b0.upaiyun.com/2013/08/10j</w:instrText>
-      </w:r>
-      <w:r>
-        <w:rPr>
-          <w:rFonts w:hint="eastAsia"/>
-        </w:rPr>
-        <w:instrText xml:space="preserve">q09.png" \* MERGEFORMATINET </w:instrText>
+        <w:instrText xml:space="preserve">INCLUDEPICTURE \d "http://jbcdn2.b0.upaiyun.com/2013/08/10jq09.png" \* MERGEFORMATINET </w:instrText>
       </w:r>
       <w:r>
         <w:rPr>
@@ -4849,10 +4640,7 @@
         </w:rPr>
       </w:pPr>
       <w:r>
-        <w:t>从代码启动调试器</w:t>
-      </w:r>
-      <w:r>
-        <w:t> Launch the debugger from code</w:t>
+        <w:t>从代码启动调试器 Launch the debugger from code</w:t>
       </w:r>
     </w:p>
     <w:p>
@@ -5070,10 +4858,7 @@
         <w:t>()</w:t>
       </w:r>
       <w:r>
-        <w:t>函数，但它的使用不怎么简便，</w:t>
-      </w:r>
-      <w:r>
-        <w:t>所以这里推荐使用内部方法。</w:t>
+        <w:t>函数，但它的使用不怎么简便，所以这里推荐使用内部方法。</w:t>
       </w:r>
     </w:p>
     <w:p>
@@ -5421,10 +5206,7 @@
         <w:t>.</w:t>
       </w:r>
       <w:r>
-        <w:t>有些情况下，在一些内存分配最终会</w:t>
-      </w:r>
-      <w:r>
-        <w:t>导致泄漏时</w:t>
+        <w:t>有些情况下，在一些内存分配最终会导致泄漏时</w:t>
       </w:r>
       <w:r>
         <w:t>,</w:t>
@@ -5664,10 +5446,7 @@
               <w:ind w:firstLine="420"/>
             </w:pPr>
             <w:r>
-              <w:t>d:\</w:t>
-            </w:r>
-            <w:r>
-              <w:t>marius\vc++\debuggingdemos\</w:t>
+              <w:t>d:\marius\vc++\debuggingdemos\</w:t>
             </w:r>
             <w:proofErr w:type="gramStart"/>
             <w:r>
@@ -5787,7 +5566,7 @@
           <w:ilvl w:val="0"/>
           <w:numId w:val="3"/>
         </w:numPr>
-        <w:ind w:left="845"/>
+        <w:ind w:left="845" w:firstLine="420"/>
       </w:pPr>
       <w:r>
         <w:t>确定你有足够的关于内存泄漏的报告模式（参考</w:t>
@@ -5829,7 +5608,7 @@
           <w:ilvl w:val="0"/>
           <w:numId w:val="3"/>
         </w:numPr>
-        <w:ind w:left="845"/>
+        <w:ind w:left="845" w:firstLine="420"/>
       </w:pPr>
       <w:r>
         <w:t>多次运行程序直到你能在程序运行结束后的内存泄漏报告里找到一个可复现的分配编号，例如上个例子中的（</w:t>
@@ -5848,7 +5627,7 @@
           <w:ilvl w:val="0"/>
           <w:numId w:val="3"/>
         </w:numPr>
-        <w:ind w:left="845"/>
+        <w:ind w:left="845" w:firstLine="420"/>
       </w:pPr>
       <w:r>
         <w:t>在程序一开始的地方设置一个断点以便你能够尽早地进行中断。</w:t>
@@ -5861,7 +5640,7 @@
           <w:ilvl w:val="0"/>
           <w:numId w:val="3"/>
         </w:numPr>
-        <w:ind w:left="845"/>
+        <w:ind w:left="845" w:firstLine="420"/>
       </w:pPr>
       <w:r>
         <w:t>当最初的中断发生时，</w:t>
@@ -5903,7 +5682,7 @@
           <w:ilvl w:val="0"/>
           <w:numId w:val="3"/>
         </w:numPr>
-        <w:ind w:left="845"/>
+        <w:ind w:left="845" w:firstLine="420"/>
       </w:pPr>
       <w:r>
         <w:t>继续调试（</w:t>
@@ -5922,13 +5701,10 @@
           <w:ilvl w:val="0"/>
           <w:numId w:val="3"/>
         </w:numPr>
-        <w:ind w:left="845"/>
-      </w:pPr>
-      <w:r>
-        <w:t>程序执行到指定位置会停止</w:t>
-      </w:r>
-      <w:r>
-        <w:t>，你可以使用调用</w:t>
+        <w:ind w:left="845" w:firstLine="420"/>
+      </w:pPr>
+      <w:r>
+        <w:t>程序执行到指定位置会停止，你可以使用调用</w:t>
       </w:r>
       <w:proofErr w:type="gramStart"/>
       <w:r>
@@ -6078,7 +5854,6 @@
         </w:rPr>
       </w:pPr>
       <w:r>
-        <w:lastRenderedPageBreak/>
         <w:t>调试发行版</w:t>
       </w:r>
     </w:p>
@@ -6439,13 +6214,7 @@
         <w:rPr>
           <w:rFonts w:ascii="宋体" w:eastAsia="宋体" w:hAnsi="宋体" w:cs="宋体"/>
         </w:rPr>
-        <w:instrText>INCLUDEPICTURE \d "</w:instrText>
-      </w:r>
-      <w:r>
-        <w:rPr>
-          <w:rFonts w:ascii="宋体" w:eastAsia="宋体" w:hAnsi="宋体" w:cs="宋体"/>
-        </w:rPr>
-        <w:instrText xml:space="preserve">http://jbcdn2.b0.upaiyun.com/2013/08/10jq16.png" \* MERGEFORMATINET </w:instrText>
+        <w:instrText xml:space="preserve">INCLUDEPICTURE \d "http://jbcdn2.b0.upaiyun.com/2013/08/10jq16.png" \* MERGEFORMATINET </w:instrText>
       </w:r>
       <w:r>
         <w:rPr>
@@ -6629,67 +6398,7 @@
           <w:szCs w:val="18"/>
           <w:shd w:val="clear" w:color="auto" w:fill="FFFFFF"/>
         </w:rPr>
-        <w:t>在你运行监控时，会开启一个新的服务，该服务的名字必须用</w:t>
-      </w:r>
-      <w:r>
-        <w:rPr>
-          <w:rFonts w:ascii="微软雅黑" w:eastAsia="微软雅黑" w:hAnsi="微软雅黑" w:cs="微软雅黑" w:hint="eastAsia"/>
-          <w:color w:val="2E2E2E"/>
-          <w:sz w:val="18"/>
-          <w:szCs w:val="18"/>
-          <w:shd w:val="clear" w:color="auto" w:fill="FFFFFF"/>
-        </w:rPr>
-        <w:t>Visual Studio</w:t>
-      </w:r>
-      <w:r>
-        <w:rPr>
-          <w:rFonts w:ascii="微软雅黑" w:eastAsia="微软雅黑" w:hAnsi="微软雅黑" w:cs="微软雅黑" w:hint="eastAsia"/>
-          <w:color w:val="2E2E2E"/>
-          <w:sz w:val="18"/>
-          <w:szCs w:val="18"/>
-          <w:shd w:val="clear" w:color="auto" w:fill="FFFFFF"/>
-        </w:rPr>
-        <w:t>的</w:t>
-      </w:r>
-      <w:r>
-        <w:rPr>
-          <w:rFonts w:ascii="微软雅黑" w:eastAsia="微软雅黑" w:hAnsi="微软雅黑" w:cs="微软雅黑" w:hint="eastAsia"/>
-          <w:color w:val="2E2E2E"/>
-          <w:sz w:val="18"/>
-          <w:szCs w:val="18"/>
-          <w:shd w:val="clear" w:color="auto" w:fill="FFFFFF"/>
-        </w:rPr>
-        <w:t>Attach to Progress</w:t>
-      </w:r>
-      <w:r>
-        <w:rPr>
-          <w:rFonts w:ascii="微软雅黑" w:eastAsia="微软雅黑" w:hAnsi="微软雅黑" w:cs="微软雅黑" w:hint="eastAsia"/>
-          <w:color w:val="2E2E2E"/>
-          <w:sz w:val="18"/>
-          <w:szCs w:val="18"/>
-          <w:shd w:val="clear" w:color="auto" w:fill="FFFFFF"/>
-        </w:rPr>
-        <w:t>窗口的</w:t>
-      </w:r>
-      <w:r>
-        <w:rPr>
-          <w:rFonts w:ascii="微软雅黑" w:eastAsia="微软雅黑" w:hAnsi="微软雅黑" w:cs="微软雅黑" w:hint="eastAsia"/>
-          <w:color w:val="2E2E2E"/>
-          <w:sz w:val="18"/>
-          <w:szCs w:val="18"/>
-          <w:shd w:val="clear" w:color="auto" w:fill="FFFFFF"/>
-        </w:rPr>
-        <w:t>Qualifier</w:t>
-      </w:r>
-      <w:r>
-        <w:rPr>
-          <w:rFonts w:ascii="微软雅黑" w:eastAsia="微软雅黑" w:hAnsi="微软雅黑" w:cs="微软雅黑" w:hint="eastAsia"/>
-          <w:color w:val="2E2E2E"/>
-          <w:sz w:val="18"/>
-          <w:szCs w:val="18"/>
-          <w:shd w:val="clear" w:color="auto" w:fill="FFFFFF"/>
-        </w:rPr>
-        <w:t>组合框的值。</w:t>
+        <w:t>在你运行监控时，会开启一个新的服务，该服务的名字必须用Visual Studio的Attach to Progress窗口的Qualifier组合框的值。</w:t>
       </w:r>
     </w:p>
     <w:p>
@@ -6799,13 +6508,7 @@
         <w:rPr>
           <w:rFonts w:hint="eastAsia"/>
         </w:rPr>
-        <w:instrText>INCLUDEPICTURE \d "http://jbcdn2.b0.upaiyun.com/2013/08/10jq18.png" \* MERGEFORMATIN</w:instrText>
-      </w:r>
-      <w:r>
-        <w:rPr>
-          <w:rFonts w:hint="eastAsia"/>
-        </w:rPr>
-        <w:instrText xml:space="preserve">ET </w:instrText>
+        <w:instrText xml:space="preserve">INCLUDEPICTURE \d "http://jbcdn2.b0.upaiyun.com/2013/08/10jq18.png" \* MERGEFORMATINET </w:instrText>
       </w:r>
       <w:r>
         <w:rPr>
@@ -6891,27 +6594,7 @@
           <w:szCs w:val="18"/>
           <w:shd w:val="clear" w:color="auto" w:fill="FFFFFF"/>
         </w:rPr>
-        <w:t>远程和本地机器上的防火墙必须允许</w:t>
-      </w:r>
-      <w:r>
-        <w:rPr>
-          <w:rFonts w:ascii="微软雅黑" w:eastAsia="微软雅黑" w:hAnsi="微软雅黑" w:cs="微软雅黑" w:hint="eastAsia"/>
-          <w:color w:val="2E2E2E"/>
-          <w:sz w:val="18"/>
-          <w:szCs w:val="18"/>
-          <w:shd w:val="clear" w:color="auto" w:fill="FFFFFF"/>
-        </w:rPr>
-        <w:t>Visual Studio</w:t>
-      </w:r>
-      <w:r>
-        <w:rPr>
-          <w:rFonts w:ascii="微软雅黑" w:eastAsia="微软雅黑" w:hAnsi="微软雅黑" w:cs="微软雅黑" w:hint="eastAsia"/>
-          <w:color w:val="2E2E2E"/>
-          <w:sz w:val="18"/>
-          <w:szCs w:val="18"/>
-          <w:shd w:val="clear" w:color="auto" w:fill="FFFFFF"/>
-        </w:rPr>
-        <w:t>和远程调试监控之间能够通信</w:t>
+        <w:t>远程和本地机器上的防火墙必须允许Visual Studio和远程调试监控之间能够通信</w:t>
       </w:r>
     </w:p>
     <w:p>
@@ -6936,8 +6619,9 @@
           <w:szCs w:val="18"/>
           <w:shd w:val="clear" w:color="auto" w:fill="FFFFFF"/>
         </w:rPr>
-        <w:t>想要调试，</w:t>
-      </w:r>
+        <w:t>想要调试，PDB文件是关键；为了能够让</w:t>
+      </w:r>
+      <w:proofErr w:type="spellStart"/>
       <w:r>
         <w:rPr>
           <w:rFonts w:ascii="微软雅黑" w:eastAsia="微软雅黑" w:hAnsi="微软雅黑" w:cs="微软雅黑" w:hint="eastAsia"/>
@@ -6946,8 +6630,9 @@
           <w:szCs w:val="18"/>
           <w:shd w:val="clear" w:color="auto" w:fill="FFFFFF"/>
         </w:rPr>
-        <w:t>PDB</w:t>
-      </w:r>
+        <w:t>VisualStudio</w:t>
+      </w:r>
+      <w:proofErr w:type="spellEnd"/>
       <w:r>
         <w:rPr>
           <w:rFonts w:ascii="微软雅黑" w:eastAsia="微软雅黑" w:hAnsi="微软雅黑" w:cs="微软雅黑" w:hint="eastAsia"/>
@@ -6956,9 +6641,22 @@
           <w:szCs w:val="18"/>
           <w:shd w:val="clear" w:color="auto" w:fill="FFFFFF"/>
         </w:rPr>
-        <w:t>文件是关键；为了能够让</w:t>
-      </w:r>
-      <w:proofErr w:type="spellStart"/>
+        <w:t>自动加载它们，必须满足以下条件：</w:t>
+      </w:r>
+    </w:p>
+    <w:p>
+      <w:pPr>
+        <w:pStyle w:val="a3"/>
+        <w:widowControl/>
+        <w:shd w:val="clear" w:color="auto" w:fill="FFFFFF"/>
+        <w:spacing w:beforeAutospacing="0" w:after="240" w:afterAutospacing="0"/>
+        <w:rPr>
+          <w:rFonts w:ascii="微软雅黑" w:eastAsia="微软雅黑" w:hAnsi="微软雅黑" w:cs="微软雅黑"/>
+          <w:color w:val="2E2E2E"/>
+          <w:sz w:val="18"/>
+          <w:szCs w:val="18"/>
+        </w:rPr>
+      </w:pPr>
       <w:r>
         <w:rPr>
           <w:rFonts w:ascii="微软雅黑" w:eastAsia="微软雅黑" w:hAnsi="微软雅黑" w:cs="微软雅黑" w:hint="eastAsia"/>
@@ -6967,9 +6665,22 @@
           <w:szCs w:val="18"/>
           <w:shd w:val="clear" w:color="auto" w:fill="FFFFFF"/>
         </w:rPr>
-        <w:t>VisualStudio</w:t>
-      </w:r>
-      <w:proofErr w:type="spellEnd"/>
+        <w:t>1）本地的PDB文件必须可用（在远程机器的相同路径下放置一个对应的模块）。</w:t>
+      </w:r>
+    </w:p>
+    <w:p>
+      <w:pPr>
+        <w:pStyle w:val="a3"/>
+        <w:widowControl/>
+        <w:shd w:val="clear" w:color="auto" w:fill="FFFFFF"/>
+        <w:spacing w:beforeAutospacing="0" w:after="240" w:afterAutospacing="0"/>
+        <w:rPr>
+          <w:rFonts w:ascii="微软雅黑" w:eastAsia="微软雅黑" w:hAnsi="微软雅黑" w:cs="微软雅黑"/>
+          <w:color w:val="2E2E2E"/>
+          <w:sz w:val="18"/>
+          <w:szCs w:val="18"/>
+        </w:rPr>
+      </w:pPr>
       <w:r>
         <w:rPr>
           <w:rFonts w:ascii="微软雅黑" w:eastAsia="微软雅黑" w:hAnsi="微软雅黑" w:cs="微软雅黑" w:hint="eastAsia"/>
@@ -6978,115 +6689,7 @@
           <w:szCs w:val="18"/>
           <w:shd w:val="clear" w:color="auto" w:fill="FFFFFF"/>
         </w:rPr>
-        <w:t>自动加载它们，必须满足以下条件：</w:t>
-      </w:r>
-    </w:p>
-    <w:p>
-      <w:pPr>
-        <w:pStyle w:val="a3"/>
-        <w:widowControl/>
-        <w:shd w:val="clear" w:color="auto" w:fill="FFFFFF"/>
-        <w:spacing w:beforeAutospacing="0" w:after="240" w:afterAutospacing="0"/>
-        <w:rPr>
-          <w:rFonts w:ascii="微软雅黑" w:eastAsia="微软雅黑" w:hAnsi="微软雅黑" w:cs="微软雅黑"/>
-          <w:color w:val="2E2E2E"/>
-          <w:sz w:val="18"/>
-          <w:szCs w:val="18"/>
-        </w:rPr>
-      </w:pPr>
-      <w:r>
-        <w:rPr>
-          <w:rFonts w:ascii="微软雅黑" w:eastAsia="微软雅黑" w:hAnsi="微软雅黑" w:cs="微软雅黑" w:hint="eastAsia"/>
-          <w:color w:val="2E2E2E"/>
-          <w:sz w:val="18"/>
-          <w:szCs w:val="18"/>
-          <w:shd w:val="clear" w:color="auto" w:fill="FFFFFF"/>
-        </w:rPr>
-        <w:t>1</w:t>
-      </w:r>
-      <w:r>
-        <w:rPr>
-          <w:rFonts w:ascii="微软雅黑" w:eastAsia="微软雅黑" w:hAnsi="微软雅黑" w:cs="微软雅黑" w:hint="eastAsia"/>
-          <w:color w:val="2E2E2E"/>
-          <w:sz w:val="18"/>
-          <w:szCs w:val="18"/>
-          <w:shd w:val="clear" w:color="auto" w:fill="FFFFFF"/>
-        </w:rPr>
-        <w:t>）本地的</w:t>
-      </w:r>
-      <w:r>
-        <w:rPr>
-          <w:rFonts w:ascii="微软雅黑" w:eastAsia="微软雅黑" w:hAnsi="微软雅黑" w:cs="微软雅黑" w:hint="eastAsia"/>
-          <w:color w:val="2E2E2E"/>
-          <w:sz w:val="18"/>
-          <w:szCs w:val="18"/>
-          <w:shd w:val="clear" w:color="auto" w:fill="FFFFFF"/>
-        </w:rPr>
-        <w:t>PDB</w:t>
-      </w:r>
-      <w:r>
-        <w:rPr>
-          <w:rFonts w:ascii="微软雅黑" w:eastAsia="微软雅黑" w:hAnsi="微软雅黑" w:cs="微软雅黑" w:hint="eastAsia"/>
-          <w:color w:val="2E2E2E"/>
-          <w:sz w:val="18"/>
-          <w:szCs w:val="18"/>
-          <w:shd w:val="clear" w:color="auto" w:fill="FFFFFF"/>
-        </w:rPr>
-        <w:t>文件必须可用（在远程机器的相同路径下放置一个对应的模块）。</w:t>
-      </w:r>
-    </w:p>
-    <w:p>
-      <w:pPr>
-        <w:pStyle w:val="a3"/>
-        <w:widowControl/>
-        <w:shd w:val="clear" w:color="auto" w:fill="FFFFFF"/>
-        <w:spacing w:beforeAutospacing="0" w:after="240" w:afterAutospacing="0"/>
-        <w:rPr>
-          <w:rFonts w:ascii="微软雅黑" w:eastAsia="微软雅黑" w:hAnsi="微软雅黑" w:cs="微软雅黑"/>
-          <w:color w:val="2E2E2E"/>
-          <w:sz w:val="18"/>
-          <w:szCs w:val="18"/>
-        </w:rPr>
-      </w:pPr>
-      <w:r>
-        <w:rPr>
-          <w:rFonts w:ascii="微软雅黑" w:eastAsia="微软雅黑" w:hAnsi="微软雅黑" w:cs="微软雅黑" w:hint="eastAsia"/>
-          <w:color w:val="2E2E2E"/>
-          <w:sz w:val="18"/>
-          <w:szCs w:val="18"/>
-          <w:shd w:val="clear" w:color="auto" w:fill="FFFFFF"/>
-        </w:rPr>
-        <w:t xml:space="preserve"> 2) </w:t>
-      </w:r>
-      <w:r>
-        <w:rPr>
-          <w:rFonts w:ascii="微软雅黑" w:eastAsia="微软雅黑" w:hAnsi="微软雅黑" w:cs="微软雅黑" w:hint="eastAsia"/>
-          <w:color w:val="2E2E2E"/>
-          <w:sz w:val="18"/>
-          <w:szCs w:val="18"/>
-          <w:shd w:val="clear" w:color="auto" w:fill="FFFFFF"/>
-        </w:rPr>
-        <w:t>远程机器上的托管</w:t>
-      </w:r>
-      <w:r>
-        <w:rPr>
-          <w:rFonts w:ascii="微软雅黑" w:eastAsia="微软雅黑" w:hAnsi="微软雅黑" w:cs="微软雅黑" w:hint="eastAsia"/>
-          <w:color w:val="2E2E2E"/>
-          <w:sz w:val="18"/>
-          <w:szCs w:val="18"/>
-          <w:shd w:val="clear" w:color="auto" w:fill="FFFFFF"/>
-        </w:rPr>
-        <w:t>PDB</w:t>
-      </w:r>
-      <w:r>
-        <w:rPr>
-          <w:rFonts w:ascii="微软雅黑" w:eastAsia="微软雅黑" w:hAnsi="微软雅黑" w:cs="微软雅黑" w:hint="eastAsia"/>
-          <w:color w:val="2E2E2E"/>
-          <w:sz w:val="18"/>
-          <w:szCs w:val="18"/>
-          <w:shd w:val="clear" w:color="auto" w:fill="FFFFFF"/>
-        </w:rPr>
-        <w:t>文化必须可用。</w:t>
+        <w:t> 2) 远程机器上的托管PDB文化必须可用。</w:t>
       </w:r>
     </w:p>
     <w:p>
@@ -7148,19 +6751,7 @@
             <w:u w:val="none"/>
             <w:shd w:val="clear" w:color="auto" w:fill="FFFFFF"/>
           </w:rPr>
-          <w:t xml:space="preserve">Visual </w:t>
-        </w:r>
-        <w:r>
-          <w:rPr>
-            <w:rStyle w:val="a7"/>
-            <w:rFonts w:ascii="微软雅黑" w:eastAsia="微软雅黑" w:hAnsi="微软雅黑" w:cs="微软雅黑" w:hint="eastAsia"/>
-            <w:color w:val="0099CC"/>
-            <w:sz w:val="18"/>
-            <w:szCs w:val="18"/>
-            <w:u w:val="none"/>
-            <w:shd w:val="clear" w:color="auto" w:fill="FFFFFF"/>
-          </w:rPr>
-          <w:t>Studio 2008 Service Pack 1 Remote Debugger</w:t>
+          <w:t>Visual Studio 2008 Service Pack 1 Remote Debugger</w:t>
         </w:r>
       </w:hyperlink>
     </w:p>
@@ -7204,24 +6795,6 @@
         <w:pStyle w:val="2"/>
         <w:ind w:firstLineChars="0" w:firstLine="0"/>
       </w:pPr>
-    </w:p>
-    <w:p>
-      <w:pPr>
-        <w:pStyle w:val="2"/>
-        <w:ind w:firstLineChars="0" w:firstLine="0"/>
-      </w:pPr>
-    </w:p>
-    <w:p>
-      <w:pPr>
-        <w:pStyle w:val="2"/>
-        <w:ind w:firstLineChars="0" w:firstLine="0"/>
-      </w:pPr>
-    </w:p>
-    <w:p>
-      <w:pPr>
-        <w:pStyle w:val="2"/>
-        <w:ind w:firstLineChars="0" w:firstLine="0"/>
-      </w:pPr>
       <w:r>
         <w:rPr>
           <w:rFonts w:ascii="微软雅黑" w:eastAsia="微软雅黑" w:hAnsi="微软雅黑" w:cs="微软雅黑" w:hint="eastAsia"/>
@@ -7230,38 +6803,7 @@
           <w:szCs w:val="18"/>
           <w:shd w:val="clear" w:color="auto" w:fill="FFFFFF"/>
         </w:rPr>
-        <w:lastRenderedPageBreak/>
-        <w:t>V</w:t>
-      </w:r>
-      <w:r>
-        <w:rPr>
-          <w:rFonts w:ascii="微软雅黑" w:eastAsia="微软雅黑" w:hAnsi="微软雅黑" w:cs="微软雅黑" w:hint="eastAsia"/>
-          <w:color w:val="CA0C16"/>
-          <w:sz w:val="18"/>
-          <w:szCs w:val="18"/>
-          <w:shd w:val="clear" w:color="auto" w:fill="FFFFFF"/>
-        </w:rPr>
-        <w:t>s</w:t>
-      </w:r>
-      <w:r>
-        <w:rPr>
-          <w:rFonts w:ascii="微软雅黑" w:eastAsia="微软雅黑" w:hAnsi="微软雅黑" w:cs="微软雅黑" w:hint="eastAsia"/>
-          <w:color w:val="CA0C16"/>
-          <w:sz w:val="18"/>
-          <w:szCs w:val="18"/>
-          <w:shd w:val="clear" w:color="auto" w:fill="FFFFFF"/>
-        </w:rPr>
-        <w:t>调试下</w:t>
-      </w:r>
-      <w:r>
-        <w:rPr>
-          <w:rFonts w:ascii="微软雅黑" w:eastAsia="微软雅黑" w:hAnsi="微软雅黑" w:cs="微软雅黑" w:hint="eastAsia"/>
-          <w:color w:val="CA0C16"/>
-          <w:sz w:val="18"/>
-          <w:szCs w:val="18"/>
-          <w:shd w:val="clear" w:color="auto" w:fill="FFFFFF"/>
-        </w:rPr>
-        <w:t xml:space="preserve"> </w:t>
+        <w:t xml:space="preserve">Vs调试下 </w:t>
       </w:r>
       <w:hyperlink r:id="rId51" w:tgtFrame="http://blog.csdn.net/Martin_chen2/article/details/_blank" w:history="1">
         <w:r>
@@ -7277,7 +6819,20 @@
           <w:t>http://blog.jobbole.com/45447/</w:t>
         </w:r>
       </w:hyperlink>
-      <w:hyperlink r:id="rId52" w:history="1"/>
+      <w:bookmarkStart w:id="0" w:name="_GoBack"/>
+      <w:bookmarkEnd w:id="0"/>
+      <w:r>
+        <w:fldChar w:fldCharType="begin"/>
+      </w:r>
+      <w:r>
+        <w:instrText xml:space="preserve"> HYPERLINK "http://jbcdn2.b0.upaiyun.com/2013/08/10jq16.png" </w:instrText>
+      </w:r>
+      <w:r>
+        <w:fldChar w:fldCharType="separate"/>
+      </w:r>
+      <w:r>
+        <w:fldChar w:fldCharType="end"/>
+      </w:r>
     </w:p>
     <w:sectPr>
       <w:pgSz w:w="11906" w:h="16838"/>
@@ -8047,7 +7602,6 @@
     <w:lsdException w:name="Table Web 1" w:semiHidden="1" w:unhideWhenUsed="1"/>
     <w:lsdException w:name="Table Web 2" w:semiHidden="1" w:unhideWhenUsed="1"/>
     <w:lsdException w:name="Table Web 3" w:semiHidden="1" w:unhideWhenUsed="1"/>
-    <w:lsdException w:name="Table Grid" w:semiHidden="1" w:unhideWhenUsed="1"/>
     <w:lsdException w:name="Table Theme" w:semiHidden="1" w:unhideWhenUsed="1"/>
     <w:lsdException w:name="Placeholder Text" w:semiHidden="1" w:uiPriority="99"/>
     <w:lsdException w:name="No Spacing" w:uiPriority="99"/>

</xml_diff>